<commit_message>
Rerun reports for 2021-22, 2022-23, 2023-24
Substantive changes: a few schools were in the wrong districts, the spring reports have the wrong year in them, round-robins now count towards varsity points.
</commit_message>
<xml_diff>
--- a/sweepstakes-table-template.docx
+++ b/sweepstakes-table-template.docx
@@ -1,6 +1,6 @@
 
 <file path=word/document.xml><?xml version="1.0" encoding="utf-8"?>
-<w:document xmlns:wpc="http://schemas.microsoft.com/office/word/2010/wordprocessingCanvas" xmlns:cx="http://schemas.microsoft.com/office/drawing/2014/chartex" xmlns:cx1="http://schemas.microsoft.com/office/drawing/2015/9/8/chartex" xmlns:cx2="http://schemas.microsoft.com/office/drawing/2015/10/21/chartex" xmlns:cx3="http://schemas.microsoft.com/office/drawing/2016/5/9/chartex" xmlns:cx4="http://schemas.microsoft.com/office/drawing/2016/5/10/chartex" xmlns:cx5="http://schemas.microsoft.com/office/drawing/2016/5/11/chartex" xmlns:cx6="http://schemas.microsoft.com/office/drawing/2016/5/12/chartex" xmlns:cx7="http://schemas.microsoft.com/office/drawing/2016/5/13/chartex" xmlns:cx8="http://schemas.microsoft.com/office/drawing/2016/5/14/chartex" xmlns:mc="http://schemas.openxmlformats.org/markup-compatibility/2006" xmlns:aink="http://schemas.microsoft.com/office/drawing/2016/ink" xmlns:am3d="http://schemas.microsoft.com/office/drawing/2017/model3d" xmlns:o="urn:schemas-microsoft-com:office:office" xmlns:oel="http://schemas.microsoft.com/office/2019/extlst" xmlns:r="http://schemas.openxmlformats.org/officeDocument/2006/relationships" xmlns:m="http://schemas.openxmlformats.org/officeDocument/2006/math" xmlns:v="urn:schemas-microsoft-com:vml" xmlns:wp14="http://schemas.microsoft.com/office/word/2010/wordprocessingDrawing" xmlns:wp="http://schemas.openxmlformats.org/drawingml/2006/wordprocessingDrawing" xmlns:w10="urn:schemas-microsoft-com:office:word" xmlns:w="http://schemas.openxmlformats.org/wordprocessingml/2006/main" xmlns:w14="http://schemas.microsoft.com/office/word/2010/wordml" xmlns:w15="http://schemas.microsoft.com/office/word/2012/wordml" xmlns:w16cex="http://schemas.microsoft.com/office/word/2018/wordml/cex" xmlns:w16cid="http://schemas.microsoft.com/office/word/2016/wordml/cid" xmlns:w16="http://schemas.microsoft.com/office/word/2018/wordml" xmlns:w16sdtdh="http://schemas.microsoft.com/office/word/2020/wordml/sdtdatahash" xmlns:w16se="http://schemas.microsoft.com/office/word/2015/wordml/symex" xmlns:wpg="http://schemas.microsoft.com/office/word/2010/wordprocessingGroup" xmlns:wpi="http://schemas.microsoft.com/office/word/2010/wordprocessingInk" xmlns:wne="http://schemas.microsoft.com/office/word/2006/wordml" xmlns:wps="http://schemas.microsoft.com/office/word/2010/wordprocessingShape" mc:Ignorable="w14 w15 w16se w16cid w16 w16cex w16sdtdh wp14">
+<w:document xmlns:wpc="http://schemas.microsoft.com/office/word/2010/wordprocessingCanvas" xmlns:cx="http://schemas.microsoft.com/office/drawing/2014/chartex" xmlns:cx1="http://schemas.microsoft.com/office/drawing/2015/9/8/chartex" xmlns:cx2="http://schemas.microsoft.com/office/drawing/2015/10/21/chartex" xmlns:cx3="http://schemas.microsoft.com/office/drawing/2016/5/9/chartex" xmlns:cx4="http://schemas.microsoft.com/office/drawing/2016/5/10/chartex" xmlns:cx5="http://schemas.microsoft.com/office/drawing/2016/5/11/chartex" xmlns:cx6="http://schemas.microsoft.com/office/drawing/2016/5/12/chartex" xmlns:cx7="http://schemas.microsoft.com/office/drawing/2016/5/13/chartex" xmlns:cx8="http://schemas.microsoft.com/office/drawing/2016/5/14/chartex" xmlns:mc="http://schemas.openxmlformats.org/markup-compatibility/2006" xmlns:aink="http://schemas.microsoft.com/office/drawing/2016/ink" xmlns:am3d="http://schemas.microsoft.com/office/drawing/2017/model3d" xmlns:o="urn:schemas-microsoft-com:office:office" xmlns:oel="http://schemas.microsoft.com/office/2019/extlst" xmlns:r="http://schemas.openxmlformats.org/officeDocument/2006/relationships" xmlns:m="http://schemas.openxmlformats.org/officeDocument/2006/math" xmlns:v="urn:schemas-microsoft-com:vml" xmlns:wp14="http://schemas.microsoft.com/office/word/2010/wordprocessingDrawing" xmlns:wp="http://schemas.openxmlformats.org/drawingml/2006/wordprocessingDrawing" xmlns:w10="urn:schemas-microsoft-com:office:word" xmlns:w="http://schemas.openxmlformats.org/wordprocessingml/2006/main" xmlns:w14="http://schemas.microsoft.com/office/word/2010/wordml" xmlns:w15="http://schemas.microsoft.com/office/word/2012/wordml" xmlns:w16cex="http://schemas.microsoft.com/office/word/2018/wordml/cex" xmlns:w16cid="http://schemas.microsoft.com/office/word/2016/wordml/cid" xmlns:w16="http://schemas.microsoft.com/office/word/2018/wordml" xmlns:w16du="http://schemas.microsoft.com/office/word/2023/wordml/word16du" xmlns:w16sdtdh="http://schemas.microsoft.com/office/word/2020/wordml/sdtdatahash" xmlns:w16sdtfl="http://schemas.microsoft.com/office/word/2024/wordml/sdtformatlock" xmlns:w16se="http://schemas.microsoft.com/office/word/2015/wordml/symex" xmlns:wpg="http://schemas.microsoft.com/office/word/2010/wordprocessingGroup" xmlns:wpi="http://schemas.microsoft.com/office/word/2010/wordprocessingInk" xmlns:wne="http://schemas.microsoft.com/office/word/2006/wordml" xmlns:wps="http://schemas.microsoft.com/office/word/2010/wordprocessingShape" mc:Ignorable="w14 w15 w16se w16cid w16 w16cex w16sdtdh w16sdtfl w16du wp14">
   <w:body>
     <w:p>
       <w:pPr>
@@ -37,7 +37,21 @@
           <w:color w:val="FFFFFF"/>
           <w:sz w:val="36"/>
         </w:rPr>
-        <w:t xml:space="preserve"> $YEAR </w:t>
+        <w:t xml:space="preserve"> </w:t>
+      </w:r>
+      <w:r>
+        <w:rPr>
+          <w:color w:val="FFFFFF"/>
+          <w:sz w:val="36"/>
+        </w:rPr>
+        <w:t>$YEAR</w:t>
+      </w:r>
+      <w:r>
+        <w:rPr>
+          <w:color w:val="FFFFFF"/>
+          <w:sz w:val="36"/>
+        </w:rPr>
+        <w:t xml:space="preserve"> </w:t>
       </w:r>
       <w:r>
         <w:rPr>
@@ -290,12 +304,10 @@
             <w:r>
               <w:t>NDT Ranking Reports and Updates</w:t>
             </w:r>
-            <w:proofErr w:type="gramStart"/>
             <w:r>
               <w:tab/>
               <w:t xml:space="preserve">  2</w:t>
             </w:r>
-            <w:proofErr w:type="gramEnd"/>
           </w:p>
           <w:p>
             <w:pPr>
@@ -306,12 +318,10 @@
             <w:r>
               <w:t>NDT Membership</w:t>
             </w:r>
-            <w:proofErr w:type="gramStart"/>
             <w:r>
               <w:tab/>
               <w:t xml:space="preserve">  2</w:t>
             </w:r>
-            <w:proofErr w:type="gramEnd"/>
           </w:p>
           <w:p>
             <w:pPr>
@@ -322,12 +332,10 @@
             <w:r>
               <w:t>Top Ten Overall</w:t>
             </w:r>
-            <w:proofErr w:type="gramStart"/>
             <w:r>
               <w:tab/>
               <w:t xml:space="preserve">  3</w:t>
             </w:r>
-            <w:proofErr w:type="gramEnd"/>
           </w:p>
           <w:p>
             <w:pPr>
@@ -338,12 +346,10 @@
             <w:r>
               <w:t>Top Ten Varsity</w:t>
             </w:r>
-            <w:proofErr w:type="gramStart"/>
             <w:r>
               <w:tab/>
               <w:t xml:space="preserve">  3</w:t>
             </w:r>
-            <w:proofErr w:type="gramEnd"/>
           </w:p>
           <w:p>
             <w:pPr>
@@ -354,12 +360,10 @@
             <w:r>
               <w:t>Top CC Rankings</w:t>
             </w:r>
-            <w:proofErr w:type="gramStart"/>
             <w:r>
               <w:tab/>
               <w:t xml:space="preserve">  3</w:t>
             </w:r>
-            <w:proofErr w:type="gramEnd"/>
           </w:p>
           <w:p>
             <w:pPr>
@@ -370,12 +374,10 @@
             <w:r>
               <w:t>Overall Rankings</w:t>
             </w:r>
-            <w:proofErr w:type="gramStart"/>
             <w:r>
               <w:tab/>
               <w:t xml:space="preserve">  4</w:t>
             </w:r>
-            <w:proofErr w:type="gramEnd"/>
           </w:p>
           <w:p>
             <w:pPr>
@@ -389,7 +391,6 @@
             <w:r>
               <w:t>ings</w:t>
             </w:r>
-            <w:proofErr w:type="gramStart"/>
             <w:r>
               <w:tab/>
               <w:t xml:space="preserve">  </w:t>
@@ -397,7 +398,6 @@
             <w:r>
               <w:t>6</w:t>
             </w:r>
-            <w:proofErr w:type="gramEnd"/>
           </w:p>
           <w:p>
             <w:pPr>
@@ -408,7 +408,6 @@
             <w:r>
               <w:t>District Rankings</w:t>
             </w:r>
-            <w:proofErr w:type="gramStart"/>
             <w:r>
               <w:tab/>
               <w:t xml:space="preserve">  </w:t>
@@ -416,7 +415,6 @@
             <w:r>
               <w:t>8</w:t>
             </w:r>
-            <w:proofErr w:type="gramEnd"/>
           </w:p>
           <w:p>
             <w:pPr>
@@ -444,15 +442,7 @@
               </w:tabs>
             </w:pPr>
             <w:r>
-              <w:t>District Map………………………………</w:t>
-            </w:r>
-            <w:proofErr w:type="gramStart"/>
-            <w:r>
-              <w:t>…..</w:t>
-            </w:r>
-            <w:proofErr w:type="gramEnd"/>
-            <w:r>
-              <w:t>11</w:t>
+              <w:t>District Map…………………………………..11</w:t>
             </w:r>
           </w:p>
         </w:tc>
@@ -538,7 +528,6 @@
         <w:pStyle w:val="Heading3"/>
       </w:pPr>
       <w:r>
-        <w:lastRenderedPageBreak/>
         <w:t xml:space="preserve">NDT </w:t>
       </w:r>
       <w:r>
@@ -584,21 +573,7 @@
         <w:rPr>
           <w:sz w:val="22"/>
         </w:rPr>
-        <w:t xml:space="preserve">are new </w:t>
-      </w:r>
-      <w:proofErr w:type="gramStart"/>
-      <w:r>
-        <w:rPr>
-          <w:sz w:val="22"/>
-        </w:rPr>
-        <w:t>and also</w:t>
-      </w:r>
-      <w:proofErr w:type="gramEnd"/>
-      <w:r>
-        <w:rPr>
-          <w:sz w:val="22"/>
-        </w:rPr>
-        <w:t xml:space="preserve"> that </w:t>
+        <w:t xml:space="preserve">are new and also that </w:t>
       </w:r>
       <w:r>
         <w:rPr>
@@ -733,18 +708,8 @@
           <w:sz w:val="24"/>
           <w:szCs w:val="24"/>
         </w:rPr>
-        <w:t xml:space="preserve"> with any needed </w:t>
+        <w:t xml:space="preserve"> with any needed changes</w:t>
       </w:r>
-      <w:proofErr w:type="gramStart"/>
-      <w:r>
-        <w:rPr>
-          <w:b/>
-          <w:sz w:val="24"/>
-          <w:szCs w:val="24"/>
-        </w:rPr>
-        <w:t>changes</w:t>
-      </w:r>
-      <w:proofErr w:type="gramEnd"/>
     </w:p>
     <w:p>
       <w:pPr>
@@ -765,13 +730,8 @@
         <w:pStyle w:val="Heading3"/>
       </w:pPr>
       <w:r>
-        <w:t xml:space="preserve">Use Tabroom.com to run your </w:t>
+        <w:t>Use Tabroom.com to run your tournaments</w:t>
       </w:r>
-      <w:proofErr w:type="gramStart"/>
-      <w:r>
-        <w:t>tournaments</w:t>
-      </w:r>
-      <w:proofErr w:type="gramEnd"/>
     </w:p>
     <w:p>
       <w:pPr>
@@ -824,23 +784,7 @@
           <w:b/>
           <w:sz w:val="24"/>
         </w:rPr>
-        <w:t xml:space="preserve">Use the Request a Tournament link. You run your tournament online using </w:t>
-      </w:r>
-      <w:proofErr w:type="gramStart"/>
-      <w:r>
-        <w:rPr>
-          <w:b/>
-          <w:sz w:val="24"/>
-        </w:rPr>
-        <w:t>tabroom.com</w:t>
-      </w:r>
-      <w:proofErr w:type="gramEnd"/>
-      <w:r>
-        <w:rPr>
-          <w:b/>
-          <w:sz w:val="24"/>
-        </w:rPr>
-        <w:t xml:space="preserve"> </w:t>
+        <w:t xml:space="preserve">Use the Request a Tournament link. You run your tournament online using tabroom.com </w:t>
       </w:r>
     </w:p>
     <w:p>
@@ -879,23 +823,7 @@
           <w:i/>
           <w:sz w:val="22"/>
         </w:rPr>
-        <w:t>CAT/</w:t>
-      </w:r>
-      <w:proofErr w:type="spellStart"/>
-      <w:r>
-        <w:rPr>
-          <w:i/>
-          <w:sz w:val="22"/>
-        </w:rPr>
-        <w:t>Tabroom</w:t>
-      </w:r>
-      <w:proofErr w:type="spellEnd"/>
-      <w:r>
-        <w:rPr>
-          <w:i/>
-          <w:sz w:val="22"/>
-        </w:rPr>
-        <w:t xml:space="preserve"> for PC</w:t>
+        <w:t>CAT/Tabroom for PC</w:t>
       </w:r>
       <w:r>
         <w:rPr>
@@ -1209,16 +1137,8 @@
               <w:rPr>
                 <w:sz w:val="22"/>
               </w:rPr>
-              <w:t xml:space="preserve">John </w:t>
+              <w:t>John Katsulas</w:t>
             </w:r>
-            <w:proofErr w:type="spellStart"/>
-            <w:r>
-              <w:rPr>
-                <w:sz w:val="22"/>
-              </w:rPr>
-              <w:t>Katsulas</w:t>
-            </w:r>
-            <w:proofErr w:type="spellEnd"/>
             <w:r>
               <w:rPr>
                 <w:sz w:val="22"/>
@@ -1387,7 +1307,7 @@
 </file>
 
 <file path=word/endnotes.xml><?xml version="1.0" encoding="utf-8"?>
-<w:endnotes xmlns:wpc="http://schemas.microsoft.com/office/word/2010/wordprocessingCanvas" xmlns:cx="http://schemas.microsoft.com/office/drawing/2014/chartex" xmlns:cx1="http://schemas.microsoft.com/office/drawing/2015/9/8/chartex" xmlns:cx2="http://schemas.microsoft.com/office/drawing/2015/10/21/chartex" xmlns:cx3="http://schemas.microsoft.com/office/drawing/2016/5/9/chartex" xmlns:cx4="http://schemas.microsoft.com/office/drawing/2016/5/10/chartex" xmlns:cx5="http://schemas.microsoft.com/office/drawing/2016/5/11/chartex" xmlns:cx6="http://schemas.microsoft.com/office/drawing/2016/5/12/chartex" xmlns:cx7="http://schemas.microsoft.com/office/drawing/2016/5/13/chartex" xmlns:cx8="http://schemas.microsoft.com/office/drawing/2016/5/14/chartex" xmlns:mc="http://schemas.openxmlformats.org/markup-compatibility/2006" xmlns:aink="http://schemas.microsoft.com/office/drawing/2016/ink" xmlns:am3d="http://schemas.microsoft.com/office/drawing/2017/model3d" xmlns:o="urn:schemas-microsoft-com:office:office" xmlns:oel="http://schemas.microsoft.com/office/2019/extlst" xmlns:r="http://schemas.openxmlformats.org/officeDocument/2006/relationships" xmlns:m="http://schemas.openxmlformats.org/officeDocument/2006/math" xmlns:v="urn:schemas-microsoft-com:vml" xmlns:wp14="http://schemas.microsoft.com/office/word/2010/wordprocessingDrawing" xmlns:wp="http://schemas.openxmlformats.org/drawingml/2006/wordprocessingDrawing" xmlns:w10="urn:schemas-microsoft-com:office:word" xmlns:w="http://schemas.openxmlformats.org/wordprocessingml/2006/main" xmlns:w14="http://schemas.microsoft.com/office/word/2010/wordml" xmlns:w15="http://schemas.microsoft.com/office/word/2012/wordml" xmlns:w16cex="http://schemas.microsoft.com/office/word/2018/wordml/cex" xmlns:w16cid="http://schemas.microsoft.com/office/word/2016/wordml/cid" xmlns:w16="http://schemas.microsoft.com/office/word/2018/wordml" xmlns:w16sdtdh="http://schemas.microsoft.com/office/word/2020/wordml/sdtdatahash" xmlns:w16se="http://schemas.microsoft.com/office/word/2015/wordml/symex" xmlns:wpg="http://schemas.microsoft.com/office/word/2010/wordprocessingGroup" xmlns:wpi="http://schemas.microsoft.com/office/word/2010/wordprocessingInk" xmlns:wne="http://schemas.microsoft.com/office/word/2006/wordml" xmlns:wps="http://schemas.microsoft.com/office/word/2010/wordprocessingShape" mc:Ignorable="w14 w15 w16se w16cid w16 w16cex w16sdtdh wp14">
+<w:endnotes xmlns:wpc="http://schemas.microsoft.com/office/word/2010/wordprocessingCanvas" xmlns:cx="http://schemas.microsoft.com/office/drawing/2014/chartex" xmlns:cx1="http://schemas.microsoft.com/office/drawing/2015/9/8/chartex" xmlns:cx2="http://schemas.microsoft.com/office/drawing/2015/10/21/chartex" xmlns:cx3="http://schemas.microsoft.com/office/drawing/2016/5/9/chartex" xmlns:cx4="http://schemas.microsoft.com/office/drawing/2016/5/10/chartex" xmlns:cx5="http://schemas.microsoft.com/office/drawing/2016/5/11/chartex" xmlns:cx6="http://schemas.microsoft.com/office/drawing/2016/5/12/chartex" xmlns:cx7="http://schemas.microsoft.com/office/drawing/2016/5/13/chartex" xmlns:cx8="http://schemas.microsoft.com/office/drawing/2016/5/14/chartex" xmlns:mc="http://schemas.openxmlformats.org/markup-compatibility/2006" xmlns:aink="http://schemas.microsoft.com/office/drawing/2016/ink" xmlns:am3d="http://schemas.microsoft.com/office/drawing/2017/model3d" xmlns:o="urn:schemas-microsoft-com:office:office" xmlns:oel="http://schemas.microsoft.com/office/2019/extlst" xmlns:r="http://schemas.openxmlformats.org/officeDocument/2006/relationships" xmlns:m="http://schemas.openxmlformats.org/officeDocument/2006/math" xmlns:v="urn:schemas-microsoft-com:vml" xmlns:wp14="http://schemas.microsoft.com/office/word/2010/wordprocessingDrawing" xmlns:wp="http://schemas.openxmlformats.org/drawingml/2006/wordprocessingDrawing" xmlns:w10="urn:schemas-microsoft-com:office:word" xmlns:w="http://schemas.openxmlformats.org/wordprocessingml/2006/main" xmlns:w14="http://schemas.microsoft.com/office/word/2010/wordml" xmlns:w15="http://schemas.microsoft.com/office/word/2012/wordml" xmlns:w16cex="http://schemas.microsoft.com/office/word/2018/wordml/cex" xmlns:w16cid="http://schemas.microsoft.com/office/word/2016/wordml/cid" xmlns:w16="http://schemas.microsoft.com/office/word/2018/wordml" xmlns:w16du="http://schemas.microsoft.com/office/word/2023/wordml/word16du" xmlns:w16sdtdh="http://schemas.microsoft.com/office/word/2020/wordml/sdtdatahash" xmlns:w16sdtfl="http://schemas.microsoft.com/office/word/2024/wordml/sdtformatlock" xmlns:w16se="http://schemas.microsoft.com/office/word/2015/wordml/symex" xmlns:wpg="http://schemas.microsoft.com/office/word/2010/wordprocessingGroup" xmlns:wpi="http://schemas.microsoft.com/office/word/2010/wordprocessingInk" xmlns:wne="http://schemas.microsoft.com/office/word/2006/wordml" xmlns:wps="http://schemas.microsoft.com/office/word/2010/wordprocessingShape" mc:Ignorable="w14 w15 w16se w16cid w16 w16cex w16sdtdh w16sdtfl w16du wp14">
   <w:endnote w:type="separator" w:id="-1">
     <w:p>
       <w:r>
@@ -1406,7 +1326,7 @@
 </file>
 
 <file path=word/footer1.xml><?xml version="1.0" encoding="utf-8"?>
-<w:ftr xmlns:wpc="http://schemas.microsoft.com/office/word/2010/wordprocessingCanvas" xmlns:cx="http://schemas.microsoft.com/office/drawing/2014/chartex" xmlns:cx1="http://schemas.microsoft.com/office/drawing/2015/9/8/chartex" xmlns:cx2="http://schemas.microsoft.com/office/drawing/2015/10/21/chartex" xmlns:cx3="http://schemas.microsoft.com/office/drawing/2016/5/9/chartex" xmlns:cx4="http://schemas.microsoft.com/office/drawing/2016/5/10/chartex" xmlns:cx5="http://schemas.microsoft.com/office/drawing/2016/5/11/chartex" xmlns:cx6="http://schemas.microsoft.com/office/drawing/2016/5/12/chartex" xmlns:cx7="http://schemas.microsoft.com/office/drawing/2016/5/13/chartex" xmlns:cx8="http://schemas.microsoft.com/office/drawing/2016/5/14/chartex" xmlns:mc="http://schemas.openxmlformats.org/markup-compatibility/2006" xmlns:aink="http://schemas.microsoft.com/office/drawing/2016/ink" xmlns:am3d="http://schemas.microsoft.com/office/drawing/2017/model3d" xmlns:o="urn:schemas-microsoft-com:office:office" xmlns:oel="http://schemas.microsoft.com/office/2019/extlst" xmlns:r="http://schemas.openxmlformats.org/officeDocument/2006/relationships" xmlns:m="http://schemas.openxmlformats.org/officeDocument/2006/math" xmlns:v="urn:schemas-microsoft-com:vml" xmlns:wp14="http://schemas.microsoft.com/office/word/2010/wordprocessingDrawing" xmlns:wp="http://schemas.openxmlformats.org/drawingml/2006/wordprocessingDrawing" xmlns:w10="urn:schemas-microsoft-com:office:word" xmlns:w="http://schemas.openxmlformats.org/wordprocessingml/2006/main" xmlns:w14="http://schemas.microsoft.com/office/word/2010/wordml" xmlns:w15="http://schemas.microsoft.com/office/word/2012/wordml" xmlns:w16cex="http://schemas.microsoft.com/office/word/2018/wordml/cex" xmlns:w16cid="http://schemas.microsoft.com/office/word/2016/wordml/cid" xmlns:w16="http://schemas.microsoft.com/office/word/2018/wordml" xmlns:w16sdtdh="http://schemas.microsoft.com/office/word/2020/wordml/sdtdatahash" xmlns:w16se="http://schemas.microsoft.com/office/word/2015/wordml/symex" xmlns:wpg="http://schemas.microsoft.com/office/word/2010/wordprocessingGroup" xmlns:wpi="http://schemas.microsoft.com/office/word/2010/wordprocessingInk" xmlns:wne="http://schemas.microsoft.com/office/word/2006/wordml" xmlns:wps="http://schemas.microsoft.com/office/word/2010/wordprocessingShape" mc:Ignorable="w14 w15 w16se w16cid w16 w16cex w16sdtdh wp14">
+<w:ftr xmlns:wpc="http://schemas.microsoft.com/office/word/2010/wordprocessingCanvas" xmlns:cx="http://schemas.microsoft.com/office/drawing/2014/chartex" xmlns:cx1="http://schemas.microsoft.com/office/drawing/2015/9/8/chartex" xmlns:cx2="http://schemas.microsoft.com/office/drawing/2015/10/21/chartex" xmlns:cx3="http://schemas.microsoft.com/office/drawing/2016/5/9/chartex" xmlns:cx4="http://schemas.microsoft.com/office/drawing/2016/5/10/chartex" xmlns:cx5="http://schemas.microsoft.com/office/drawing/2016/5/11/chartex" xmlns:cx6="http://schemas.microsoft.com/office/drawing/2016/5/12/chartex" xmlns:cx7="http://schemas.microsoft.com/office/drawing/2016/5/13/chartex" xmlns:cx8="http://schemas.microsoft.com/office/drawing/2016/5/14/chartex" xmlns:mc="http://schemas.openxmlformats.org/markup-compatibility/2006" xmlns:aink="http://schemas.microsoft.com/office/drawing/2016/ink" xmlns:am3d="http://schemas.microsoft.com/office/drawing/2017/model3d" xmlns:o="urn:schemas-microsoft-com:office:office" xmlns:oel="http://schemas.microsoft.com/office/2019/extlst" xmlns:r="http://schemas.openxmlformats.org/officeDocument/2006/relationships" xmlns:m="http://schemas.openxmlformats.org/officeDocument/2006/math" xmlns:v="urn:schemas-microsoft-com:vml" xmlns:wp14="http://schemas.microsoft.com/office/word/2010/wordprocessingDrawing" xmlns:wp="http://schemas.openxmlformats.org/drawingml/2006/wordprocessingDrawing" xmlns:w10="urn:schemas-microsoft-com:office:word" xmlns:w="http://schemas.openxmlformats.org/wordprocessingml/2006/main" xmlns:w14="http://schemas.microsoft.com/office/word/2010/wordml" xmlns:w15="http://schemas.microsoft.com/office/word/2012/wordml" xmlns:w16cex="http://schemas.microsoft.com/office/word/2018/wordml/cex" xmlns:w16cid="http://schemas.microsoft.com/office/word/2016/wordml/cid" xmlns:w16="http://schemas.microsoft.com/office/word/2018/wordml" xmlns:w16du="http://schemas.microsoft.com/office/word/2023/wordml/word16du" xmlns:w16sdtdh="http://schemas.microsoft.com/office/word/2020/wordml/sdtdatahash" xmlns:w16sdtfl="http://schemas.microsoft.com/office/word/2024/wordml/sdtformatlock" xmlns:w16se="http://schemas.microsoft.com/office/word/2015/wordml/symex" xmlns:wpg="http://schemas.microsoft.com/office/word/2010/wordprocessingGroup" xmlns:wpi="http://schemas.microsoft.com/office/word/2010/wordprocessingInk" xmlns:wne="http://schemas.microsoft.com/office/word/2006/wordml" xmlns:wps="http://schemas.microsoft.com/office/word/2010/wordprocessingShape" mc:Ignorable="w14 w15 w16se w16cid w16 w16cex w16sdtdh w16sdtfl w16du wp14">
   <w:p>
     <w:pPr>
       <w:pStyle w:val="Footer"/>
@@ -1416,7 +1336,7 @@
 </file>
 
 <file path=word/footer2.xml><?xml version="1.0" encoding="utf-8"?>
-<w:ftr xmlns:wpc="http://schemas.microsoft.com/office/word/2010/wordprocessingCanvas" xmlns:cx="http://schemas.microsoft.com/office/drawing/2014/chartex" xmlns:cx1="http://schemas.microsoft.com/office/drawing/2015/9/8/chartex" xmlns:cx2="http://schemas.microsoft.com/office/drawing/2015/10/21/chartex" xmlns:cx3="http://schemas.microsoft.com/office/drawing/2016/5/9/chartex" xmlns:cx4="http://schemas.microsoft.com/office/drawing/2016/5/10/chartex" xmlns:cx5="http://schemas.microsoft.com/office/drawing/2016/5/11/chartex" xmlns:cx6="http://schemas.microsoft.com/office/drawing/2016/5/12/chartex" xmlns:cx7="http://schemas.microsoft.com/office/drawing/2016/5/13/chartex" xmlns:cx8="http://schemas.microsoft.com/office/drawing/2016/5/14/chartex" xmlns:mc="http://schemas.openxmlformats.org/markup-compatibility/2006" xmlns:aink="http://schemas.microsoft.com/office/drawing/2016/ink" xmlns:am3d="http://schemas.microsoft.com/office/drawing/2017/model3d" xmlns:o="urn:schemas-microsoft-com:office:office" xmlns:oel="http://schemas.microsoft.com/office/2019/extlst" xmlns:r="http://schemas.openxmlformats.org/officeDocument/2006/relationships" xmlns:m="http://schemas.openxmlformats.org/officeDocument/2006/math" xmlns:v="urn:schemas-microsoft-com:vml" xmlns:wp14="http://schemas.microsoft.com/office/word/2010/wordprocessingDrawing" xmlns:wp="http://schemas.openxmlformats.org/drawingml/2006/wordprocessingDrawing" xmlns:w10="urn:schemas-microsoft-com:office:word" xmlns:w="http://schemas.openxmlformats.org/wordprocessingml/2006/main" xmlns:w14="http://schemas.microsoft.com/office/word/2010/wordml" xmlns:w15="http://schemas.microsoft.com/office/word/2012/wordml" xmlns:w16cex="http://schemas.microsoft.com/office/word/2018/wordml/cex" xmlns:w16cid="http://schemas.microsoft.com/office/word/2016/wordml/cid" xmlns:w16="http://schemas.microsoft.com/office/word/2018/wordml" xmlns:w16sdtdh="http://schemas.microsoft.com/office/word/2020/wordml/sdtdatahash" xmlns:w16se="http://schemas.microsoft.com/office/word/2015/wordml/symex" xmlns:wpg="http://schemas.microsoft.com/office/word/2010/wordprocessingGroup" xmlns:wpi="http://schemas.microsoft.com/office/word/2010/wordprocessingInk" xmlns:wne="http://schemas.microsoft.com/office/word/2006/wordml" xmlns:wps="http://schemas.microsoft.com/office/word/2010/wordprocessingShape" mc:Ignorable="w14 w15 w16se w16cid w16 w16cex w16sdtdh wp14">
+<w:ftr xmlns:wpc="http://schemas.microsoft.com/office/word/2010/wordprocessingCanvas" xmlns:cx="http://schemas.microsoft.com/office/drawing/2014/chartex" xmlns:cx1="http://schemas.microsoft.com/office/drawing/2015/9/8/chartex" xmlns:cx2="http://schemas.microsoft.com/office/drawing/2015/10/21/chartex" xmlns:cx3="http://schemas.microsoft.com/office/drawing/2016/5/9/chartex" xmlns:cx4="http://schemas.microsoft.com/office/drawing/2016/5/10/chartex" xmlns:cx5="http://schemas.microsoft.com/office/drawing/2016/5/11/chartex" xmlns:cx6="http://schemas.microsoft.com/office/drawing/2016/5/12/chartex" xmlns:cx7="http://schemas.microsoft.com/office/drawing/2016/5/13/chartex" xmlns:cx8="http://schemas.microsoft.com/office/drawing/2016/5/14/chartex" xmlns:mc="http://schemas.openxmlformats.org/markup-compatibility/2006" xmlns:aink="http://schemas.microsoft.com/office/drawing/2016/ink" xmlns:am3d="http://schemas.microsoft.com/office/drawing/2017/model3d" xmlns:o="urn:schemas-microsoft-com:office:office" xmlns:oel="http://schemas.microsoft.com/office/2019/extlst" xmlns:r="http://schemas.openxmlformats.org/officeDocument/2006/relationships" xmlns:m="http://schemas.openxmlformats.org/officeDocument/2006/math" xmlns:v="urn:schemas-microsoft-com:vml" xmlns:wp14="http://schemas.microsoft.com/office/word/2010/wordprocessingDrawing" xmlns:wp="http://schemas.openxmlformats.org/drawingml/2006/wordprocessingDrawing" xmlns:w10="urn:schemas-microsoft-com:office:word" xmlns:w="http://schemas.openxmlformats.org/wordprocessingml/2006/main" xmlns:w14="http://schemas.microsoft.com/office/word/2010/wordml" xmlns:w15="http://schemas.microsoft.com/office/word/2012/wordml" xmlns:w16cex="http://schemas.microsoft.com/office/word/2018/wordml/cex" xmlns:w16cid="http://schemas.microsoft.com/office/word/2016/wordml/cid" xmlns:w16="http://schemas.microsoft.com/office/word/2018/wordml" xmlns:w16du="http://schemas.microsoft.com/office/word/2023/wordml/word16du" xmlns:w16sdtdh="http://schemas.microsoft.com/office/word/2020/wordml/sdtdatahash" xmlns:w16sdtfl="http://schemas.microsoft.com/office/word/2024/wordml/sdtformatlock" xmlns:w16se="http://schemas.microsoft.com/office/word/2015/wordml/symex" xmlns:wpg="http://schemas.microsoft.com/office/word/2010/wordprocessingGroup" xmlns:wpi="http://schemas.microsoft.com/office/word/2010/wordprocessingInk" xmlns:wne="http://schemas.microsoft.com/office/word/2006/wordml" xmlns:wps="http://schemas.microsoft.com/office/word/2010/wordprocessingShape" mc:Ignorable="w14 w15 w16se w16cid w16 w16cex w16sdtdh w16sdtfl w16du wp14">
   <w:p>
     <w:pPr>
       <w:pStyle w:val="Footer"/>
@@ -1484,7 +1404,7 @@
 </file>
 
 <file path=word/footer3.xml><?xml version="1.0" encoding="utf-8"?>
-<w:ftr xmlns:wpc="http://schemas.microsoft.com/office/word/2010/wordprocessingCanvas" xmlns:cx="http://schemas.microsoft.com/office/drawing/2014/chartex" xmlns:cx1="http://schemas.microsoft.com/office/drawing/2015/9/8/chartex" xmlns:cx2="http://schemas.microsoft.com/office/drawing/2015/10/21/chartex" xmlns:cx3="http://schemas.microsoft.com/office/drawing/2016/5/9/chartex" xmlns:cx4="http://schemas.microsoft.com/office/drawing/2016/5/10/chartex" xmlns:cx5="http://schemas.microsoft.com/office/drawing/2016/5/11/chartex" xmlns:cx6="http://schemas.microsoft.com/office/drawing/2016/5/12/chartex" xmlns:cx7="http://schemas.microsoft.com/office/drawing/2016/5/13/chartex" xmlns:cx8="http://schemas.microsoft.com/office/drawing/2016/5/14/chartex" xmlns:mc="http://schemas.openxmlformats.org/markup-compatibility/2006" xmlns:aink="http://schemas.microsoft.com/office/drawing/2016/ink" xmlns:am3d="http://schemas.microsoft.com/office/drawing/2017/model3d" xmlns:o="urn:schemas-microsoft-com:office:office" xmlns:oel="http://schemas.microsoft.com/office/2019/extlst" xmlns:r="http://schemas.openxmlformats.org/officeDocument/2006/relationships" xmlns:m="http://schemas.openxmlformats.org/officeDocument/2006/math" xmlns:v="urn:schemas-microsoft-com:vml" xmlns:wp14="http://schemas.microsoft.com/office/word/2010/wordprocessingDrawing" xmlns:wp="http://schemas.openxmlformats.org/drawingml/2006/wordprocessingDrawing" xmlns:w10="urn:schemas-microsoft-com:office:word" xmlns:w="http://schemas.openxmlformats.org/wordprocessingml/2006/main" xmlns:w14="http://schemas.microsoft.com/office/word/2010/wordml" xmlns:w15="http://schemas.microsoft.com/office/word/2012/wordml" xmlns:w16cex="http://schemas.microsoft.com/office/word/2018/wordml/cex" xmlns:w16cid="http://schemas.microsoft.com/office/word/2016/wordml/cid" xmlns:w16="http://schemas.microsoft.com/office/word/2018/wordml" xmlns:w16sdtdh="http://schemas.microsoft.com/office/word/2020/wordml/sdtdatahash" xmlns:w16se="http://schemas.microsoft.com/office/word/2015/wordml/symex" xmlns:wpg="http://schemas.microsoft.com/office/word/2010/wordprocessingGroup" xmlns:wpi="http://schemas.microsoft.com/office/word/2010/wordprocessingInk" xmlns:wne="http://schemas.microsoft.com/office/word/2006/wordml" xmlns:wps="http://schemas.microsoft.com/office/word/2010/wordprocessingShape" mc:Ignorable="w14 w15 w16se w16cid w16 w16cex w16sdtdh wp14">
+<w:ftr xmlns:wpc="http://schemas.microsoft.com/office/word/2010/wordprocessingCanvas" xmlns:cx="http://schemas.microsoft.com/office/drawing/2014/chartex" xmlns:cx1="http://schemas.microsoft.com/office/drawing/2015/9/8/chartex" xmlns:cx2="http://schemas.microsoft.com/office/drawing/2015/10/21/chartex" xmlns:cx3="http://schemas.microsoft.com/office/drawing/2016/5/9/chartex" xmlns:cx4="http://schemas.microsoft.com/office/drawing/2016/5/10/chartex" xmlns:cx5="http://schemas.microsoft.com/office/drawing/2016/5/11/chartex" xmlns:cx6="http://schemas.microsoft.com/office/drawing/2016/5/12/chartex" xmlns:cx7="http://schemas.microsoft.com/office/drawing/2016/5/13/chartex" xmlns:cx8="http://schemas.microsoft.com/office/drawing/2016/5/14/chartex" xmlns:mc="http://schemas.openxmlformats.org/markup-compatibility/2006" xmlns:aink="http://schemas.microsoft.com/office/drawing/2016/ink" xmlns:am3d="http://schemas.microsoft.com/office/drawing/2017/model3d" xmlns:o="urn:schemas-microsoft-com:office:office" xmlns:oel="http://schemas.microsoft.com/office/2019/extlst" xmlns:r="http://schemas.openxmlformats.org/officeDocument/2006/relationships" xmlns:m="http://schemas.openxmlformats.org/officeDocument/2006/math" xmlns:v="urn:schemas-microsoft-com:vml" xmlns:wp14="http://schemas.microsoft.com/office/word/2010/wordprocessingDrawing" xmlns:wp="http://schemas.openxmlformats.org/drawingml/2006/wordprocessingDrawing" xmlns:w10="urn:schemas-microsoft-com:office:word" xmlns:w="http://schemas.openxmlformats.org/wordprocessingml/2006/main" xmlns:w14="http://schemas.microsoft.com/office/word/2010/wordml" xmlns:w15="http://schemas.microsoft.com/office/word/2012/wordml" xmlns:w16cex="http://schemas.microsoft.com/office/word/2018/wordml/cex" xmlns:w16cid="http://schemas.microsoft.com/office/word/2016/wordml/cid" xmlns:w16="http://schemas.microsoft.com/office/word/2018/wordml" xmlns:w16du="http://schemas.microsoft.com/office/word/2023/wordml/word16du" xmlns:w16sdtdh="http://schemas.microsoft.com/office/word/2020/wordml/sdtdatahash" xmlns:w16sdtfl="http://schemas.microsoft.com/office/word/2024/wordml/sdtformatlock" xmlns:w16se="http://schemas.microsoft.com/office/word/2015/wordml/symex" xmlns:wpg="http://schemas.microsoft.com/office/word/2010/wordprocessingGroup" xmlns:wpi="http://schemas.microsoft.com/office/word/2010/wordprocessingInk" xmlns:wne="http://schemas.microsoft.com/office/word/2006/wordml" xmlns:wps="http://schemas.microsoft.com/office/word/2010/wordprocessingShape" mc:Ignorable="w14 w15 w16se w16cid w16 w16cex w16sdtdh w16sdtfl w16du wp14">
   <w:p>
     <w:pPr>
       <w:pStyle w:val="Footer"/>
@@ -1494,7 +1414,7 @@
 </file>
 
 <file path=word/footnotes.xml><?xml version="1.0" encoding="utf-8"?>
-<w:footnotes xmlns:wpc="http://schemas.microsoft.com/office/word/2010/wordprocessingCanvas" xmlns:cx="http://schemas.microsoft.com/office/drawing/2014/chartex" xmlns:cx1="http://schemas.microsoft.com/office/drawing/2015/9/8/chartex" xmlns:cx2="http://schemas.microsoft.com/office/drawing/2015/10/21/chartex" xmlns:cx3="http://schemas.microsoft.com/office/drawing/2016/5/9/chartex" xmlns:cx4="http://schemas.microsoft.com/office/drawing/2016/5/10/chartex" xmlns:cx5="http://schemas.microsoft.com/office/drawing/2016/5/11/chartex" xmlns:cx6="http://schemas.microsoft.com/office/drawing/2016/5/12/chartex" xmlns:cx7="http://schemas.microsoft.com/office/drawing/2016/5/13/chartex" xmlns:cx8="http://schemas.microsoft.com/office/drawing/2016/5/14/chartex" xmlns:mc="http://schemas.openxmlformats.org/markup-compatibility/2006" xmlns:aink="http://schemas.microsoft.com/office/drawing/2016/ink" xmlns:am3d="http://schemas.microsoft.com/office/drawing/2017/model3d" xmlns:o="urn:schemas-microsoft-com:office:office" xmlns:oel="http://schemas.microsoft.com/office/2019/extlst" xmlns:r="http://schemas.openxmlformats.org/officeDocument/2006/relationships" xmlns:m="http://schemas.openxmlformats.org/officeDocument/2006/math" xmlns:v="urn:schemas-microsoft-com:vml" xmlns:wp14="http://schemas.microsoft.com/office/word/2010/wordprocessingDrawing" xmlns:wp="http://schemas.openxmlformats.org/drawingml/2006/wordprocessingDrawing" xmlns:w10="urn:schemas-microsoft-com:office:word" xmlns:w="http://schemas.openxmlformats.org/wordprocessingml/2006/main" xmlns:w14="http://schemas.microsoft.com/office/word/2010/wordml" xmlns:w15="http://schemas.microsoft.com/office/word/2012/wordml" xmlns:w16cex="http://schemas.microsoft.com/office/word/2018/wordml/cex" xmlns:w16cid="http://schemas.microsoft.com/office/word/2016/wordml/cid" xmlns:w16="http://schemas.microsoft.com/office/word/2018/wordml" xmlns:w16sdtdh="http://schemas.microsoft.com/office/word/2020/wordml/sdtdatahash" xmlns:w16se="http://schemas.microsoft.com/office/word/2015/wordml/symex" xmlns:wpg="http://schemas.microsoft.com/office/word/2010/wordprocessingGroup" xmlns:wpi="http://schemas.microsoft.com/office/word/2010/wordprocessingInk" xmlns:wne="http://schemas.microsoft.com/office/word/2006/wordml" xmlns:wps="http://schemas.microsoft.com/office/word/2010/wordprocessingShape" mc:Ignorable="w14 w15 w16se w16cid w16 w16cex w16sdtdh wp14">
+<w:footnotes xmlns:wpc="http://schemas.microsoft.com/office/word/2010/wordprocessingCanvas" xmlns:cx="http://schemas.microsoft.com/office/drawing/2014/chartex" xmlns:cx1="http://schemas.microsoft.com/office/drawing/2015/9/8/chartex" xmlns:cx2="http://schemas.microsoft.com/office/drawing/2015/10/21/chartex" xmlns:cx3="http://schemas.microsoft.com/office/drawing/2016/5/9/chartex" xmlns:cx4="http://schemas.microsoft.com/office/drawing/2016/5/10/chartex" xmlns:cx5="http://schemas.microsoft.com/office/drawing/2016/5/11/chartex" xmlns:cx6="http://schemas.microsoft.com/office/drawing/2016/5/12/chartex" xmlns:cx7="http://schemas.microsoft.com/office/drawing/2016/5/13/chartex" xmlns:cx8="http://schemas.microsoft.com/office/drawing/2016/5/14/chartex" xmlns:mc="http://schemas.openxmlformats.org/markup-compatibility/2006" xmlns:aink="http://schemas.microsoft.com/office/drawing/2016/ink" xmlns:am3d="http://schemas.microsoft.com/office/drawing/2017/model3d" xmlns:o="urn:schemas-microsoft-com:office:office" xmlns:oel="http://schemas.microsoft.com/office/2019/extlst" xmlns:r="http://schemas.openxmlformats.org/officeDocument/2006/relationships" xmlns:m="http://schemas.openxmlformats.org/officeDocument/2006/math" xmlns:v="urn:schemas-microsoft-com:vml" xmlns:wp14="http://schemas.microsoft.com/office/word/2010/wordprocessingDrawing" xmlns:wp="http://schemas.openxmlformats.org/drawingml/2006/wordprocessingDrawing" xmlns:w10="urn:schemas-microsoft-com:office:word" xmlns:w="http://schemas.openxmlformats.org/wordprocessingml/2006/main" xmlns:w14="http://schemas.microsoft.com/office/word/2010/wordml" xmlns:w15="http://schemas.microsoft.com/office/word/2012/wordml" xmlns:w16cex="http://schemas.microsoft.com/office/word/2018/wordml/cex" xmlns:w16cid="http://schemas.microsoft.com/office/word/2016/wordml/cid" xmlns:w16="http://schemas.microsoft.com/office/word/2018/wordml" xmlns:w16du="http://schemas.microsoft.com/office/word/2023/wordml/word16du" xmlns:w16sdtdh="http://schemas.microsoft.com/office/word/2020/wordml/sdtdatahash" xmlns:w16sdtfl="http://schemas.microsoft.com/office/word/2024/wordml/sdtformatlock" xmlns:w16se="http://schemas.microsoft.com/office/word/2015/wordml/symex" xmlns:wpg="http://schemas.microsoft.com/office/word/2010/wordprocessingGroup" xmlns:wpi="http://schemas.microsoft.com/office/word/2010/wordprocessingInk" xmlns:wne="http://schemas.microsoft.com/office/word/2006/wordml" xmlns:wps="http://schemas.microsoft.com/office/word/2010/wordprocessingShape" mc:Ignorable="w14 w15 w16se w16cid w16 w16cex w16sdtdh w16sdtfl w16du wp14">
   <w:footnote w:type="separator" w:id="-1">
     <w:p>
       <w:r>
@@ -1513,7 +1433,7 @@
 </file>
 
 <file path=word/header1.xml><?xml version="1.0" encoding="utf-8"?>
-<w:hdr xmlns:wpc="http://schemas.microsoft.com/office/word/2010/wordprocessingCanvas" xmlns:cx="http://schemas.microsoft.com/office/drawing/2014/chartex" xmlns:cx1="http://schemas.microsoft.com/office/drawing/2015/9/8/chartex" xmlns:cx2="http://schemas.microsoft.com/office/drawing/2015/10/21/chartex" xmlns:cx3="http://schemas.microsoft.com/office/drawing/2016/5/9/chartex" xmlns:cx4="http://schemas.microsoft.com/office/drawing/2016/5/10/chartex" xmlns:cx5="http://schemas.microsoft.com/office/drawing/2016/5/11/chartex" xmlns:cx6="http://schemas.microsoft.com/office/drawing/2016/5/12/chartex" xmlns:cx7="http://schemas.microsoft.com/office/drawing/2016/5/13/chartex" xmlns:cx8="http://schemas.microsoft.com/office/drawing/2016/5/14/chartex" xmlns:mc="http://schemas.openxmlformats.org/markup-compatibility/2006" xmlns:aink="http://schemas.microsoft.com/office/drawing/2016/ink" xmlns:am3d="http://schemas.microsoft.com/office/drawing/2017/model3d" xmlns:o="urn:schemas-microsoft-com:office:office" xmlns:oel="http://schemas.microsoft.com/office/2019/extlst" xmlns:r="http://schemas.openxmlformats.org/officeDocument/2006/relationships" xmlns:m="http://schemas.openxmlformats.org/officeDocument/2006/math" xmlns:v="urn:schemas-microsoft-com:vml" xmlns:wp14="http://schemas.microsoft.com/office/word/2010/wordprocessingDrawing" xmlns:wp="http://schemas.openxmlformats.org/drawingml/2006/wordprocessingDrawing" xmlns:w10="urn:schemas-microsoft-com:office:word" xmlns:w="http://schemas.openxmlformats.org/wordprocessingml/2006/main" xmlns:w14="http://schemas.microsoft.com/office/word/2010/wordml" xmlns:w15="http://schemas.microsoft.com/office/word/2012/wordml" xmlns:w16cex="http://schemas.microsoft.com/office/word/2018/wordml/cex" xmlns:w16cid="http://schemas.microsoft.com/office/word/2016/wordml/cid" xmlns:w16="http://schemas.microsoft.com/office/word/2018/wordml" xmlns:w16sdtdh="http://schemas.microsoft.com/office/word/2020/wordml/sdtdatahash" xmlns:w16se="http://schemas.microsoft.com/office/word/2015/wordml/symex" xmlns:wpg="http://schemas.microsoft.com/office/word/2010/wordprocessingGroup" xmlns:wpi="http://schemas.microsoft.com/office/word/2010/wordprocessingInk" xmlns:wne="http://schemas.microsoft.com/office/word/2006/wordml" xmlns:wps="http://schemas.microsoft.com/office/word/2010/wordprocessingShape" mc:Ignorable="w14 w15 w16se w16cid w16 w16cex w16sdtdh wp14">
+<w:hdr xmlns:wpc="http://schemas.microsoft.com/office/word/2010/wordprocessingCanvas" xmlns:cx="http://schemas.microsoft.com/office/drawing/2014/chartex" xmlns:cx1="http://schemas.microsoft.com/office/drawing/2015/9/8/chartex" xmlns:cx2="http://schemas.microsoft.com/office/drawing/2015/10/21/chartex" xmlns:cx3="http://schemas.microsoft.com/office/drawing/2016/5/9/chartex" xmlns:cx4="http://schemas.microsoft.com/office/drawing/2016/5/10/chartex" xmlns:cx5="http://schemas.microsoft.com/office/drawing/2016/5/11/chartex" xmlns:cx6="http://schemas.microsoft.com/office/drawing/2016/5/12/chartex" xmlns:cx7="http://schemas.microsoft.com/office/drawing/2016/5/13/chartex" xmlns:cx8="http://schemas.microsoft.com/office/drawing/2016/5/14/chartex" xmlns:mc="http://schemas.openxmlformats.org/markup-compatibility/2006" xmlns:aink="http://schemas.microsoft.com/office/drawing/2016/ink" xmlns:am3d="http://schemas.microsoft.com/office/drawing/2017/model3d" xmlns:o="urn:schemas-microsoft-com:office:office" xmlns:oel="http://schemas.microsoft.com/office/2019/extlst" xmlns:r="http://schemas.openxmlformats.org/officeDocument/2006/relationships" xmlns:m="http://schemas.openxmlformats.org/officeDocument/2006/math" xmlns:v="urn:schemas-microsoft-com:vml" xmlns:wp14="http://schemas.microsoft.com/office/word/2010/wordprocessingDrawing" xmlns:wp="http://schemas.openxmlformats.org/drawingml/2006/wordprocessingDrawing" xmlns:w10="urn:schemas-microsoft-com:office:word" xmlns:w="http://schemas.openxmlformats.org/wordprocessingml/2006/main" xmlns:w14="http://schemas.microsoft.com/office/word/2010/wordml" xmlns:w15="http://schemas.microsoft.com/office/word/2012/wordml" xmlns:w16cex="http://schemas.microsoft.com/office/word/2018/wordml/cex" xmlns:w16cid="http://schemas.microsoft.com/office/word/2016/wordml/cid" xmlns:w16="http://schemas.microsoft.com/office/word/2018/wordml" xmlns:w16du="http://schemas.microsoft.com/office/word/2023/wordml/word16du" xmlns:w16sdtdh="http://schemas.microsoft.com/office/word/2020/wordml/sdtdatahash" xmlns:w16sdtfl="http://schemas.microsoft.com/office/word/2024/wordml/sdtformatlock" xmlns:w16se="http://schemas.microsoft.com/office/word/2015/wordml/symex" xmlns:wpg="http://schemas.microsoft.com/office/word/2010/wordprocessingGroup" xmlns:wpi="http://schemas.microsoft.com/office/word/2010/wordprocessingInk" xmlns:wne="http://schemas.microsoft.com/office/word/2006/wordml" xmlns:wps="http://schemas.microsoft.com/office/word/2010/wordprocessingShape" mc:Ignorable="w14 w15 w16se w16cid w16 w16cex w16sdtdh w16sdtfl w16du wp14">
   <w:p>
     <w:pPr>
       <w:pStyle w:val="Header"/>
@@ -1523,7 +1443,7 @@
 </file>
 
 <file path=word/header2.xml><?xml version="1.0" encoding="utf-8"?>
-<w:hdr xmlns:wpc="http://schemas.microsoft.com/office/word/2010/wordprocessingCanvas" xmlns:cx="http://schemas.microsoft.com/office/drawing/2014/chartex" xmlns:cx1="http://schemas.microsoft.com/office/drawing/2015/9/8/chartex" xmlns:cx2="http://schemas.microsoft.com/office/drawing/2015/10/21/chartex" xmlns:cx3="http://schemas.microsoft.com/office/drawing/2016/5/9/chartex" xmlns:cx4="http://schemas.microsoft.com/office/drawing/2016/5/10/chartex" xmlns:cx5="http://schemas.microsoft.com/office/drawing/2016/5/11/chartex" xmlns:cx6="http://schemas.microsoft.com/office/drawing/2016/5/12/chartex" xmlns:cx7="http://schemas.microsoft.com/office/drawing/2016/5/13/chartex" xmlns:cx8="http://schemas.microsoft.com/office/drawing/2016/5/14/chartex" xmlns:mc="http://schemas.openxmlformats.org/markup-compatibility/2006" xmlns:aink="http://schemas.microsoft.com/office/drawing/2016/ink" xmlns:am3d="http://schemas.microsoft.com/office/drawing/2017/model3d" xmlns:o="urn:schemas-microsoft-com:office:office" xmlns:oel="http://schemas.microsoft.com/office/2019/extlst" xmlns:r="http://schemas.openxmlformats.org/officeDocument/2006/relationships" xmlns:m="http://schemas.openxmlformats.org/officeDocument/2006/math" xmlns:v="urn:schemas-microsoft-com:vml" xmlns:wp14="http://schemas.microsoft.com/office/word/2010/wordprocessingDrawing" xmlns:wp="http://schemas.openxmlformats.org/drawingml/2006/wordprocessingDrawing" xmlns:w10="urn:schemas-microsoft-com:office:word" xmlns:w="http://schemas.openxmlformats.org/wordprocessingml/2006/main" xmlns:w14="http://schemas.microsoft.com/office/word/2010/wordml" xmlns:w15="http://schemas.microsoft.com/office/word/2012/wordml" xmlns:w16cex="http://schemas.microsoft.com/office/word/2018/wordml/cex" xmlns:w16cid="http://schemas.microsoft.com/office/word/2016/wordml/cid" xmlns:w16="http://schemas.microsoft.com/office/word/2018/wordml" xmlns:w16sdtdh="http://schemas.microsoft.com/office/word/2020/wordml/sdtdatahash" xmlns:w16se="http://schemas.microsoft.com/office/word/2015/wordml/symex" xmlns:wpg="http://schemas.microsoft.com/office/word/2010/wordprocessingGroup" xmlns:wpi="http://schemas.microsoft.com/office/word/2010/wordprocessingInk" xmlns:wne="http://schemas.microsoft.com/office/word/2006/wordml" xmlns:wps="http://schemas.microsoft.com/office/word/2010/wordprocessingShape" mc:Ignorable="w14 w15 w16se w16cid w16 w16cex w16sdtdh wp14">
+<w:hdr xmlns:wpc="http://schemas.microsoft.com/office/word/2010/wordprocessingCanvas" xmlns:cx="http://schemas.microsoft.com/office/drawing/2014/chartex" xmlns:cx1="http://schemas.microsoft.com/office/drawing/2015/9/8/chartex" xmlns:cx2="http://schemas.microsoft.com/office/drawing/2015/10/21/chartex" xmlns:cx3="http://schemas.microsoft.com/office/drawing/2016/5/9/chartex" xmlns:cx4="http://schemas.microsoft.com/office/drawing/2016/5/10/chartex" xmlns:cx5="http://schemas.microsoft.com/office/drawing/2016/5/11/chartex" xmlns:cx6="http://schemas.microsoft.com/office/drawing/2016/5/12/chartex" xmlns:cx7="http://schemas.microsoft.com/office/drawing/2016/5/13/chartex" xmlns:cx8="http://schemas.microsoft.com/office/drawing/2016/5/14/chartex" xmlns:mc="http://schemas.openxmlformats.org/markup-compatibility/2006" xmlns:aink="http://schemas.microsoft.com/office/drawing/2016/ink" xmlns:am3d="http://schemas.microsoft.com/office/drawing/2017/model3d" xmlns:o="urn:schemas-microsoft-com:office:office" xmlns:oel="http://schemas.microsoft.com/office/2019/extlst" xmlns:r="http://schemas.openxmlformats.org/officeDocument/2006/relationships" xmlns:m="http://schemas.openxmlformats.org/officeDocument/2006/math" xmlns:v="urn:schemas-microsoft-com:vml" xmlns:wp14="http://schemas.microsoft.com/office/word/2010/wordprocessingDrawing" xmlns:wp="http://schemas.openxmlformats.org/drawingml/2006/wordprocessingDrawing" xmlns:w10="urn:schemas-microsoft-com:office:word" xmlns:w="http://schemas.openxmlformats.org/wordprocessingml/2006/main" xmlns:w14="http://schemas.microsoft.com/office/word/2010/wordml" xmlns:w15="http://schemas.microsoft.com/office/word/2012/wordml" xmlns:w16cex="http://schemas.microsoft.com/office/word/2018/wordml/cex" xmlns:w16cid="http://schemas.microsoft.com/office/word/2016/wordml/cid" xmlns:w16="http://schemas.microsoft.com/office/word/2018/wordml" xmlns:w16du="http://schemas.microsoft.com/office/word/2023/wordml/word16du" xmlns:w16sdtdh="http://schemas.microsoft.com/office/word/2020/wordml/sdtdatahash" xmlns:w16sdtfl="http://schemas.microsoft.com/office/word/2024/wordml/sdtformatlock" xmlns:w16se="http://schemas.microsoft.com/office/word/2015/wordml/symex" xmlns:wpg="http://schemas.microsoft.com/office/word/2010/wordprocessingGroup" xmlns:wpi="http://schemas.microsoft.com/office/word/2010/wordprocessingInk" xmlns:wne="http://schemas.microsoft.com/office/word/2006/wordml" xmlns:wps="http://schemas.microsoft.com/office/word/2010/wordprocessingShape" mc:Ignorable="w14 w15 w16se w16cid w16 w16cex w16sdtdh w16sdtfl w16du wp14">
   <w:p>
     <w:pPr>
       <w:pStyle w:val="Header"/>
@@ -1533,7 +1453,7 @@
 </file>
 
 <file path=word/header3.xml><?xml version="1.0" encoding="utf-8"?>
-<w:hdr xmlns:wpc="http://schemas.microsoft.com/office/word/2010/wordprocessingCanvas" xmlns:cx="http://schemas.microsoft.com/office/drawing/2014/chartex" xmlns:cx1="http://schemas.microsoft.com/office/drawing/2015/9/8/chartex" xmlns:cx2="http://schemas.microsoft.com/office/drawing/2015/10/21/chartex" xmlns:cx3="http://schemas.microsoft.com/office/drawing/2016/5/9/chartex" xmlns:cx4="http://schemas.microsoft.com/office/drawing/2016/5/10/chartex" xmlns:cx5="http://schemas.microsoft.com/office/drawing/2016/5/11/chartex" xmlns:cx6="http://schemas.microsoft.com/office/drawing/2016/5/12/chartex" xmlns:cx7="http://schemas.microsoft.com/office/drawing/2016/5/13/chartex" xmlns:cx8="http://schemas.microsoft.com/office/drawing/2016/5/14/chartex" xmlns:mc="http://schemas.openxmlformats.org/markup-compatibility/2006" xmlns:aink="http://schemas.microsoft.com/office/drawing/2016/ink" xmlns:am3d="http://schemas.microsoft.com/office/drawing/2017/model3d" xmlns:o="urn:schemas-microsoft-com:office:office" xmlns:oel="http://schemas.microsoft.com/office/2019/extlst" xmlns:r="http://schemas.openxmlformats.org/officeDocument/2006/relationships" xmlns:m="http://schemas.openxmlformats.org/officeDocument/2006/math" xmlns:v="urn:schemas-microsoft-com:vml" xmlns:wp14="http://schemas.microsoft.com/office/word/2010/wordprocessingDrawing" xmlns:wp="http://schemas.openxmlformats.org/drawingml/2006/wordprocessingDrawing" xmlns:w10="urn:schemas-microsoft-com:office:word" xmlns:w="http://schemas.openxmlformats.org/wordprocessingml/2006/main" xmlns:w14="http://schemas.microsoft.com/office/word/2010/wordml" xmlns:w15="http://schemas.microsoft.com/office/word/2012/wordml" xmlns:w16cex="http://schemas.microsoft.com/office/word/2018/wordml/cex" xmlns:w16cid="http://schemas.microsoft.com/office/word/2016/wordml/cid" xmlns:w16="http://schemas.microsoft.com/office/word/2018/wordml" xmlns:w16sdtdh="http://schemas.microsoft.com/office/word/2020/wordml/sdtdatahash" xmlns:w16se="http://schemas.microsoft.com/office/word/2015/wordml/symex" xmlns:wpg="http://schemas.microsoft.com/office/word/2010/wordprocessingGroup" xmlns:wpi="http://schemas.microsoft.com/office/word/2010/wordprocessingInk" xmlns:wne="http://schemas.microsoft.com/office/word/2006/wordml" xmlns:wps="http://schemas.microsoft.com/office/word/2010/wordprocessingShape" mc:Ignorable="w14 w15 w16se w16cid w16 w16cex w16sdtdh wp14">
+<w:hdr xmlns:wpc="http://schemas.microsoft.com/office/word/2010/wordprocessingCanvas" xmlns:cx="http://schemas.microsoft.com/office/drawing/2014/chartex" xmlns:cx1="http://schemas.microsoft.com/office/drawing/2015/9/8/chartex" xmlns:cx2="http://schemas.microsoft.com/office/drawing/2015/10/21/chartex" xmlns:cx3="http://schemas.microsoft.com/office/drawing/2016/5/9/chartex" xmlns:cx4="http://schemas.microsoft.com/office/drawing/2016/5/10/chartex" xmlns:cx5="http://schemas.microsoft.com/office/drawing/2016/5/11/chartex" xmlns:cx6="http://schemas.microsoft.com/office/drawing/2016/5/12/chartex" xmlns:cx7="http://schemas.microsoft.com/office/drawing/2016/5/13/chartex" xmlns:cx8="http://schemas.microsoft.com/office/drawing/2016/5/14/chartex" xmlns:mc="http://schemas.openxmlformats.org/markup-compatibility/2006" xmlns:aink="http://schemas.microsoft.com/office/drawing/2016/ink" xmlns:am3d="http://schemas.microsoft.com/office/drawing/2017/model3d" xmlns:o="urn:schemas-microsoft-com:office:office" xmlns:oel="http://schemas.microsoft.com/office/2019/extlst" xmlns:r="http://schemas.openxmlformats.org/officeDocument/2006/relationships" xmlns:m="http://schemas.openxmlformats.org/officeDocument/2006/math" xmlns:v="urn:schemas-microsoft-com:vml" xmlns:wp14="http://schemas.microsoft.com/office/word/2010/wordprocessingDrawing" xmlns:wp="http://schemas.openxmlformats.org/drawingml/2006/wordprocessingDrawing" xmlns:w10="urn:schemas-microsoft-com:office:word" xmlns:w="http://schemas.openxmlformats.org/wordprocessingml/2006/main" xmlns:w14="http://schemas.microsoft.com/office/word/2010/wordml" xmlns:w15="http://schemas.microsoft.com/office/word/2012/wordml" xmlns:w16cex="http://schemas.microsoft.com/office/word/2018/wordml/cex" xmlns:w16cid="http://schemas.microsoft.com/office/word/2016/wordml/cid" xmlns:w16="http://schemas.microsoft.com/office/word/2018/wordml" xmlns:w16du="http://schemas.microsoft.com/office/word/2023/wordml/word16du" xmlns:w16sdtdh="http://schemas.microsoft.com/office/word/2020/wordml/sdtdatahash" xmlns:w16sdtfl="http://schemas.microsoft.com/office/word/2024/wordml/sdtformatlock" xmlns:w16se="http://schemas.microsoft.com/office/word/2015/wordml/symex" xmlns:wpg="http://schemas.microsoft.com/office/word/2010/wordprocessingGroup" xmlns:wpi="http://schemas.microsoft.com/office/word/2010/wordprocessingInk" xmlns:wne="http://schemas.microsoft.com/office/word/2006/wordml" xmlns:wps="http://schemas.microsoft.com/office/word/2010/wordprocessingShape" mc:Ignorable="w14 w15 w16se w16cid w16 w16cex w16sdtdh w16sdtfl w16du wp14">
   <w:p>
     <w:pPr>
       <w:pStyle w:val="Header"/>
@@ -1543,7 +1463,7 @@
 </file>
 
 <file path=word/numbering.xml><?xml version="1.0" encoding="utf-8"?>
-<w:numbering xmlns:wpc="http://schemas.microsoft.com/office/word/2010/wordprocessingCanvas" xmlns:cx="http://schemas.microsoft.com/office/drawing/2014/chartex" xmlns:cx1="http://schemas.microsoft.com/office/drawing/2015/9/8/chartex" xmlns:cx2="http://schemas.microsoft.com/office/drawing/2015/10/21/chartex" xmlns:cx3="http://schemas.microsoft.com/office/drawing/2016/5/9/chartex" xmlns:cx4="http://schemas.microsoft.com/office/drawing/2016/5/10/chartex" xmlns:cx5="http://schemas.microsoft.com/office/drawing/2016/5/11/chartex" xmlns:cx6="http://schemas.microsoft.com/office/drawing/2016/5/12/chartex" xmlns:cx7="http://schemas.microsoft.com/office/drawing/2016/5/13/chartex" xmlns:cx8="http://schemas.microsoft.com/office/drawing/2016/5/14/chartex" xmlns:mc="http://schemas.openxmlformats.org/markup-compatibility/2006" xmlns:aink="http://schemas.microsoft.com/office/drawing/2016/ink" xmlns:am3d="http://schemas.microsoft.com/office/drawing/2017/model3d" xmlns:o="urn:schemas-microsoft-com:office:office" xmlns:oel="http://schemas.microsoft.com/office/2019/extlst" xmlns:r="http://schemas.openxmlformats.org/officeDocument/2006/relationships" xmlns:m="http://schemas.openxmlformats.org/officeDocument/2006/math" xmlns:v="urn:schemas-microsoft-com:vml" xmlns:wp14="http://schemas.microsoft.com/office/word/2010/wordprocessingDrawing" xmlns:wp="http://schemas.openxmlformats.org/drawingml/2006/wordprocessingDrawing" xmlns:w10="urn:schemas-microsoft-com:office:word" xmlns:w="http://schemas.openxmlformats.org/wordprocessingml/2006/main" xmlns:w14="http://schemas.microsoft.com/office/word/2010/wordml" xmlns:w15="http://schemas.microsoft.com/office/word/2012/wordml" xmlns:w16cex="http://schemas.microsoft.com/office/word/2018/wordml/cex" xmlns:w16cid="http://schemas.microsoft.com/office/word/2016/wordml/cid" xmlns:w16="http://schemas.microsoft.com/office/word/2018/wordml" xmlns:w16sdtdh="http://schemas.microsoft.com/office/word/2020/wordml/sdtdatahash" xmlns:w16se="http://schemas.microsoft.com/office/word/2015/wordml/symex" xmlns:wpg="http://schemas.microsoft.com/office/word/2010/wordprocessingGroup" xmlns:wpi="http://schemas.microsoft.com/office/word/2010/wordprocessingInk" xmlns:wne="http://schemas.microsoft.com/office/word/2006/wordml" xmlns:wps="http://schemas.microsoft.com/office/word/2010/wordprocessingShape" mc:Ignorable="w14 w15 w16se w16cid w16 w16cex w16sdtdh wp14">
+<w:numbering xmlns:wpc="http://schemas.microsoft.com/office/word/2010/wordprocessingCanvas" xmlns:cx="http://schemas.microsoft.com/office/drawing/2014/chartex" xmlns:cx1="http://schemas.microsoft.com/office/drawing/2015/9/8/chartex" xmlns:cx2="http://schemas.microsoft.com/office/drawing/2015/10/21/chartex" xmlns:cx3="http://schemas.microsoft.com/office/drawing/2016/5/9/chartex" xmlns:cx4="http://schemas.microsoft.com/office/drawing/2016/5/10/chartex" xmlns:cx5="http://schemas.microsoft.com/office/drawing/2016/5/11/chartex" xmlns:cx6="http://schemas.microsoft.com/office/drawing/2016/5/12/chartex" xmlns:cx7="http://schemas.microsoft.com/office/drawing/2016/5/13/chartex" xmlns:cx8="http://schemas.microsoft.com/office/drawing/2016/5/14/chartex" xmlns:mc="http://schemas.openxmlformats.org/markup-compatibility/2006" xmlns:aink="http://schemas.microsoft.com/office/drawing/2016/ink" xmlns:am3d="http://schemas.microsoft.com/office/drawing/2017/model3d" xmlns:o="urn:schemas-microsoft-com:office:office" xmlns:oel="http://schemas.microsoft.com/office/2019/extlst" xmlns:r="http://schemas.openxmlformats.org/officeDocument/2006/relationships" xmlns:m="http://schemas.openxmlformats.org/officeDocument/2006/math" xmlns:v="urn:schemas-microsoft-com:vml" xmlns:wp14="http://schemas.microsoft.com/office/word/2010/wordprocessingDrawing" xmlns:wp="http://schemas.openxmlformats.org/drawingml/2006/wordprocessingDrawing" xmlns:w10="urn:schemas-microsoft-com:office:word" xmlns:w="http://schemas.openxmlformats.org/wordprocessingml/2006/main" xmlns:w14="http://schemas.microsoft.com/office/word/2010/wordml" xmlns:w15="http://schemas.microsoft.com/office/word/2012/wordml" xmlns:w16cex="http://schemas.microsoft.com/office/word/2018/wordml/cex" xmlns:w16cid="http://schemas.microsoft.com/office/word/2016/wordml/cid" xmlns:w16="http://schemas.microsoft.com/office/word/2018/wordml" xmlns:w16du="http://schemas.microsoft.com/office/word/2023/wordml/word16du" xmlns:w16sdtdh="http://schemas.microsoft.com/office/word/2020/wordml/sdtdatahash" xmlns:w16sdtfl="http://schemas.microsoft.com/office/word/2024/wordml/sdtformatlock" xmlns:w16se="http://schemas.microsoft.com/office/word/2015/wordml/symex" xmlns:wpg="http://schemas.microsoft.com/office/word/2010/wordprocessingGroup" xmlns:wpi="http://schemas.microsoft.com/office/word/2010/wordprocessingInk" xmlns:wne="http://schemas.microsoft.com/office/word/2006/wordml" xmlns:wps="http://schemas.microsoft.com/office/word/2010/wordprocessingShape" mc:Ignorable="w14 w15 w16se w16cid w16 w16cex w16sdtdh w16sdtfl w16du wp14">
   <w:abstractNum w:abstractNumId="0" w15:restartNumberingAfterBreak="0">
     <w:nsid w:val="00DF1AEA"/>
     <w:multiLevelType w:val="hybridMultilevel"/>
@@ -5465,7 +5385,7 @@
 </file>
 
 <file path=word/styles.xml><?xml version="1.0" encoding="utf-8"?>
-<w:styles xmlns:mc="http://schemas.openxmlformats.org/markup-compatibility/2006" xmlns:r="http://schemas.openxmlformats.org/officeDocument/2006/relationships" xmlns:w="http://schemas.openxmlformats.org/wordprocessingml/2006/main" xmlns:w14="http://schemas.microsoft.com/office/word/2010/wordml" xmlns:w15="http://schemas.microsoft.com/office/word/2012/wordml" xmlns:w16cex="http://schemas.microsoft.com/office/word/2018/wordml/cex" xmlns:w16cid="http://schemas.microsoft.com/office/word/2016/wordml/cid" xmlns:w16="http://schemas.microsoft.com/office/word/2018/wordml" xmlns:w16sdtdh="http://schemas.microsoft.com/office/word/2020/wordml/sdtdatahash" xmlns:w16se="http://schemas.microsoft.com/office/word/2015/wordml/symex" mc:Ignorable="w14 w15 w16se w16cid w16 w16cex w16sdtdh">
+<w:styles xmlns:mc="http://schemas.openxmlformats.org/markup-compatibility/2006" xmlns:r="http://schemas.openxmlformats.org/officeDocument/2006/relationships" xmlns:w="http://schemas.openxmlformats.org/wordprocessingml/2006/main" xmlns:w14="http://schemas.microsoft.com/office/word/2010/wordml" xmlns:w15="http://schemas.microsoft.com/office/word/2012/wordml" xmlns:w16cex="http://schemas.microsoft.com/office/word/2018/wordml/cex" xmlns:w16cid="http://schemas.microsoft.com/office/word/2016/wordml/cid" xmlns:w16="http://schemas.microsoft.com/office/word/2018/wordml" xmlns:w16du="http://schemas.microsoft.com/office/word/2023/wordml/word16du" xmlns:w16sdtdh="http://schemas.microsoft.com/office/word/2020/wordml/sdtdatahash" xmlns:w16sdtfl="http://schemas.microsoft.com/office/word/2024/wordml/sdtformatlock" xmlns:w16se="http://schemas.microsoft.com/office/word/2015/wordml/symex" mc:Ignorable="w14 w15 w16se w16cid w16 w16cex w16sdtdh w16sdtfl w16du">
   <w:docDefaults>
     <w:rPrDefault>
       <w:rPr>

</xml_diff>